<commit_message>
working on assignment 5
</commit_message>
<xml_diff>
--- a/module_5/metcs767_Assignment5_GA_allegranzi.docx
+++ b/module_5/metcs767_Assignment5_GA_allegranzi.docx
@@ -881,6 +881,14 @@
     </w:sdt>
     <w:sdt>
       <w:sdtPr>
+        <w:rPr>
+          <w:rFonts w:ascii="Times New Roman" w:eastAsiaTheme="minorHAnsi" w:hAnsi="Times New Roman" w:cstheme="minorBidi"/>
+          <w:b w:val="0"/>
+          <w:bCs w:val="0"/>
+          <w:color w:val="auto"/>
+          <w:sz w:val="24"/>
+          <w:szCs w:val="22"/>
+        </w:rPr>
         <w:id w:val="-1664071671"/>
         <w:docPartObj>
           <w:docPartGallery w:val="Table of Contents"/>
@@ -889,11 +897,7 @@
       </w:sdtPr>
       <w:sdtEndPr>
         <w:rPr>
-          <w:rFonts w:ascii="Times New Roman" w:eastAsiaTheme="minorHAnsi" w:hAnsi="Times New Roman" w:cstheme="minorBidi"/>
           <w:noProof/>
-          <w:color w:val="auto"/>
-          <w:sz w:val="24"/>
-          <w:szCs w:val="22"/>
         </w:rPr>
       </w:sdtEndPr>
       <w:sdtContent>
@@ -1134,27 +1138,7 @@
                 <w:bdr w:val="none" w:sz="0" w:space="0" w:color="auto" w:frame="1"/>
                 <w:shd w:val="clear" w:color="auto" w:fill="FFFFFF"/>
               </w:rPr>
-              <w:t>Cross</w:t>
-            </w:r>
-            <w:r>
-              <w:rPr>
-                <w:rStyle w:val="Hyperlink"/>
-                <w:rFonts w:ascii="Times New Roman" w:hAnsi="Times New Roman" w:cs="Times New Roman"/>
-                <w:noProof/>
-                <w:bdr w:val="none" w:sz="0" w:space="0" w:color="auto" w:frame="1"/>
-                <w:shd w:val="clear" w:color="auto" w:fill="FFFFFF"/>
-              </w:rPr>
-              <w:t>o</w:t>
-            </w:r>
-            <w:r>
-              <w:rPr>
-                <w:rStyle w:val="Hyperlink"/>
-                <w:rFonts w:ascii="Times New Roman" w:hAnsi="Times New Roman" w:cs="Times New Roman"/>
-                <w:noProof/>
-                <w:bdr w:val="none" w:sz="0" w:space="0" w:color="auto" w:frame="1"/>
-                <w:shd w:val="clear" w:color="auto" w:fill="FFFFFF"/>
-              </w:rPr>
-              <w:t>ver</w:t>
+              <w:t>Crossover</w:t>
             </w:r>
             <w:r>
               <w:rPr>
@@ -2154,111 +2138,7 @@
     </w:p>
     <w:p>
       <w:pPr>
-        <w:jc w:val="right"/>
-        <w:rPr>
-          <w:rFonts w:ascii="Arial Narrow" w:hAnsi="Arial Narrow" w:cs="Times New Roman"/>
-          <w:color w:val="A6A6A6" w:themeColor="background1" w:themeShade="A6"/>
-          <w:sz w:val="20"/>
-          <w:szCs w:val="20"/>
-          <w:bdr w:val="none" w:sz="0" w:space="0" w:color="auto" w:frame="1"/>
-          <w:shd w:val="clear" w:color="auto" w:fill="FFFFFF"/>
-        </w:rPr>
-      </w:pPr>
-    </w:p>
-    <w:p>
-      <w:pPr>
-        <w:jc w:val="right"/>
-        <w:rPr>
-          <w:rFonts w:ascii="Arial Narrow" w:hAnsi="Arial Narrow" w:cs="Times New Roman"/>
-          <w:color w:val="A6A6A6" w:themeColor="background1" w:themeShade="A6"/>
-          <w:sz w:val="20"/>
-          <w:szCs w:val="20"/>
-          <w:bdr w:val="none" w:sz="0" w:space="0" w:color="auto" w:frame="1"/>
-          <w:shd w:val="clear" w:color="auto" w:fill="FFFFFF"/>
-        </w:rPr>
-      </w:pPr>
-    </w:p>
-    <w:p>
-      <w:pPr>
-        <w:jc w:val="right"/>
-        <w:rPr>
-          <w:rFonts w:ascii="Arial Narrow" w:hAnsi="Arial Narrow" w:cs="Times New Roman"/>
-          <w:color w:val="A6A6A6" w:themeColor="background1" w:themeShade="A6"/>
-          <w:sz w:val="20"/>
-          <w:szCs w:val="20"/>
-          <w:bdr w:val="none" w:sz="0" w:space="0" w:color="auto" w:frame="1"/>
-          <w:shd w:val="clear" w:color="auto" w:fill="FFFFFF"/>
-        </w:rPr>
-      </w:pPr>
-    </w:p>
-    <w:p>
-      <w:pPr>
-        <w:jc w:val="right"/>
-        <w:rPr>
-          <w:rFonts w:ascii="Arial Narrow" w:hAnsi="Arial Narrow" w:cs="Times New Roman"/>
-          <w:color w:val="A6A6A6" w:themeColor="background1" w:themeShade="A6"/>
-          <w:sz w:val="20"/>
-          <w:szCs w:val="20"/>
-          <w:bdr w:val="none" w:sz="0" w:space="0" w:color="auto" w:frame="1"/>
-          <w:shd w:val="clear" w:color="auto" w:fill="FFFFFF"/>
-        </w:rPr>
-      </w:pPr>
-    </w:p>
-    <w:p>
-      <w:pPr>
-        <w:jc w:val="right"/>
-        <w:rPr>
-          <w:rFonts w:ascii="Arial Narrow" w:hAnsi="Arial Narrow" w:cs="Times New Roman"/>
-          <w:color w:val="A6A6A6" w:themeColor="background1" w:themeShade="A6"/>
-          <w:sz w:val="20"/>
-          <w:szCs w:val="20"/>
-          <w:bdr w:val="none" w:sz="0" w:space="0" w:color="auto" w:frame="1"/>
-          <w:shd w:val="clear" w:color="auto" w:fill="FFFFFF"/>
-        </w:rPr>
-      </w:pPr>
-    </w:p>
-    <w:p>
-      <w:pPr>
-        <w:jc w:val="right"/>
-        <w:rPr>
-          <w:rFonts w:ascii="Arial Narrow" w:hAnsi="Arial Narrow" w:cs="Times New Roman"/>
-          <w:color w:val="A6A6A6" w:themeColor="background1" w:themeShade="A6"/>
-          <w:sz w:val="20"/>
-          <w:szCs w:val="20"/>
-          <w:bdr w:val="none" w:sz="0" w:space="0" w:color="auto" w:frame="1"/>
-          <w:shd w:val="clear" w:color="auto" w:fill="FFFFFF"/>
-        </w:rPr>
-      </w:pPr>
-    </w:p>
-    <w:p>
-      <w:pPr>
-        <w:jc w:val="right"/>
-        <w:rPr>
-          <w:rFonts w:ascii="Arial Narrow" w:hAnsi="Arial Narrow" w:cs="Times New Roman"/>
-          <w:color w:val="A6A6A6" w:themeColor="background1" w:themeShade="A6"/>
-          <w:sz w:val="20"/>
-          <w:szCs w:val="20"/>
-          <w:bdr w:val="none" w:sz="0" w:space="0" w:color="auto" w:frame="1"/>
-          <w:shd w:val="clear" w:color="auto" w:fill="FFFFFF"/>
-        </w:rPr>
-      </w:pPr>
-    </w:p>
-    <w:p>
-      <w:pPr>
-        <w:jc w:val="right"/>
-        <w:rPr>
-          <w:rFonts w:ascii="Arial Narrow" w:hAnsi="Arial Narrow" w:cs="Times New Roman"/>
-          <w:color w:val="A6A6A6" w:themeColor="background1" w:themeShade="A6"/>
-          <w:sz w:val="20"/>
-          <w:szCs w:val="20"/>
-          <w:bdr w:val="none" w:sz="0" w:space="0" w:color="auto" w:frame="1"/>
-          <w:shd w:val="clear" w:color="auto" w:fill="FFFFFF"/>
-        </w:rPr>
-      </w:pPr>
-    </w:p>
-    <w:p>
-      <w:pPr>
-        <w:jc w:val="right"/>
+        <w:ind w:right="400"/>
         <w:rPr>
           <w:rFonts w:ascii="Arial Narrow" w:hAnsi="Arial Narrow" w:cs="Times New Roman"/>
           <w:color w:val="A6A6A6" w:themeColor="background1" w:themeShade="A6"/>
@@ -3514,7 +3394,6 @@
           <w:bdr w:val="none" w:sz="0" w:space="0" w:color="auto" w:frame="1"/>
           <w:shd w:val="clear" w:color="auto" w:fill="FFFFFF"/>
         </w:rPr>
-        <w:lastRenderedPageBreak/>
         <w:t xml:space="preserve">Representation of </w:t>
       </w:r>
       <w:r>
@@ -3791,6 +3670,7 @@
           <w:bdr w:val="none" w:sz="0" w:space="0" w:color="auto" w:frame="1"/>
           <w:shd w:val="clear" w:color="auto" w:fill="FFFFFF"/>
         </w:rPr>
+        <w:lastRenderedPageBreak/>
         <w:t>Crossover</w:t>
       </w:r>
       <w:bookmarkEnd w:id="10"/>
@@ -5595,7 +5475,6 @@
           <w:bdr w:val="none" w:sz="0" w:space="0" w:color="auto" w:frame="1"/>
           <w:shd w:val="clear" w:color="auto" w:fill="FFFFFF"/>
         </w:rPr>
-        <w:lastRenderedPageBreak/>
         <w:t xml:space="preserve">Comments on </w:t>
       </w:r>
       <w:r>
@@ -5827,17 +5706,59 @@
     <w:p>
       <w:pPr>
         <w:pStyle w:val="NormalWeb"/>
-        <w:spacing w:after="0" w:afterAutospacing="0"/>
+        <w:spacing w:after="0"/>
         <w:ind w:left="360"/>
-      </w:pPr>
-      <w:r>
-        <w:t>[1] you</w:t>
-      </w:r>
-      <w:r>
-        <w:t>r</w:t>
-      </w:r>
-      <w:r>
-        <w:t xml:space="preserve"> first reference replaces this</w:t>
+        <w:rPr>
+          <w:b/>
+          <w:bCs/>
+        </w:rPr>
+      </w:pPr>
+      <w:r>
+        <w:lastRenderedPageBreak/>
+        <w:t xml:space="preserve">[1] </w:t>
+      </w:r>
+      <w:proofErr w:type="spellStart"/>
+      <w:r>
+        <w:t>Shendy</w:t>
+      </w:r>
+      <w:proofErr w:type="spellEnd"/>
+      <w:r>
+        <w:t xml:space="preserve">, </w:t>
+      </w:r>
+      <w:proofErr w:type="spellStart"/>
+      <w:r>
+        <w:t>Ramez</w:t>
+      </w:r>
+      <w:proofErr w:type="spellEnd"/>
+      <w:r>
+        <w:t>. “</w:t>
+      </w:r>
+      <w:r>
+        <w:t>Traveling Salesman Problem (TSP) using Genetic Algorithm (Python)</w:t>
+      </w:r>
+      <w:r>
+        <w:t xml:space="preserve">”. </w:t>
+      </w:r>
+      <w:r>
+        <w:rPr>
+          <w:i/>
+          <w:iCs/>
+        </w:rPr>
+        <w:t>Medium</w:t>
+      </w:r>
+      <w:r>
+        <w:t xml:space="preserve">. </w:t>
+      </w:r>
+      <w:hyperlink r:id="rId11" w:history="1">
+        <w:r>
+          <w:rPr>
+            <w:rStyle w:val="Hyperlink"/>
+          </w:rPr>
+          <w:t>https://medium.com/aimonks/traveling-salesman-problem-tsp-using-genetic-algorithm-fea640713758</w:t>
+        </w:r>
+      </w:hyperlink>
+      <w:r>
+        <w:t>. Aug 5, 2023.</w:t>
       </w:r>
     </w:p>
     <w:p>
@@ -5927,9 +5848,9 @@
             <o:lock v:ext="edit" aspectratio="t"/>
           </v:shapetype>
           <v:shape id="_x0000_i1025" type="#_x0000_t75" alt="" style="width:493.2pt;height:197.05pt;mso-width-percent:0;mso-height-percent:0;mso-width-percent:0;mso-height-percent:0" o:ole="">
-            <v:imagedata r:id="rId11" o:title=""/>
+            <v:imagedata r:id="rId12" o:title=""/>
           </v:shape>
-          <o:OLEObject Type="Embed" ProgID="Excel.Sheet.12" ShapeID="_x0000_i1025" DrawAspect="Content" ObjectID="_1779121696" r:id="rId12"/>
+          <o:OLEObject Type="Embed" ProgID="Excel.Sheet.12" ShapeID="_x0000_i1025" DrawAspect="Content" ObjectID="_1779208715" r:id="rId13"/>
         </w:object>
       </w:r>
     </w:p>
@@ -5968,7 +5889,7 @@
     </w:p>
     <w:p/>
     <w:sectPr>
-      <w:footerReference w:type="default" r:id="rId13"/>
+      <w:footerReference w:type="default" r:id="rId14"/>
       <w:pgSz w:w="12240" w:h="15840"/>
       <w:pgMar w:top="1440" w:right="1440" w:bottom="1440" w:left="1440" w:header="720" w:footer="720" w:gutter="0"/>
       <w:pgNumType w:start="0"/>
@@ -8405,7 +8326,6 @@
   <w:style w:type="character" w:default="1" w:styleId="DefaultParagraphFont">
     <w:name w:val="Default Paragraph Font"/>
     <w:uiPriority w:val="1"/>
-    <w:semiHidden/>
     <w:unhideWhenUsed/>
   </w:style>
   <w:style w:type="table" w:default="1" w:styleId="TableNormal">
@@ -8975,6 +8895,18 @@
       <w:szCs w:val="20"/>
     </w:rPr>
   </w:style>
+  <w:style w:type="character" w:styleId="UnresolvedMention">
+    <w:name w:val="Unresolved Mention"/>
+    <w:basedOn w:val="DefaultParagraphFont"/>
+    <w:uiPriority w:val="99"/>
+    <w:semiHidden/>
+    <w:unhideWhenUsed/>
+    <w:rsid w:val="00407CA9"/>
+    <w:rPr>
+      <w:color w:val="605E5C"/>
+      <w:shd w:val="clear" w:color="auto" w:fill="E1DFDD"/>
+    </w:rPr>
+  </w:style>
 </w:styles>
 </file>
 
@@ -9240,15 +9172,16 @@
 </file>
 
 <file path=customXml/item1.xml><?xml version="1.0" encoding="utf-8"?>
-<?mso-contentType ?>
-<FormTemplates xmlns="http://schemas.microsoft.com/sharepoint/v3/contenttype/forms">
-  <Display>DocumentLibraryForm</Display>
-  <Edit>DocumentLibraryForm</Edit>
-  <New>DocumentLibraryForm</New>
-</FormTemplates>
+<p:properties xmlns:p="http://schemas.microsoft.com/office/2006/metadata/properties" xmlns:xsi="http://www.w3.org/2001/XMLSchema-instance" xmlns:pc="http://schemas.microsoft.com/office/infopath/2007/PartnerControls">
+  <documentManagement/>
+</p:properties>
 </file>
 
 <file path=customXml/item2.xml><?xml version="1.0" encoding="utf-8"?>
+<b:Sources xmlns:b="http://schemas.openxmlformats.org/officeDocument/2006/bibliography" xmlns="http://schemas.openxmlformats.org/officeDocument/2006/bibliography" SelectedStyle="\APASixthEditionOfficeOnline.xsl" StyleName="APA" Version="6"/>
+</file>
+
+<file path=customXml/item3.xml><?xml version="1.0" encoding="utf-8"?>
 <ct:contentTypeSchema xmlns:ct="http://schemas.microsoft.com/office/2006/metadata/contentType" xmlns:ma="http://schemas.microsoft.com/office/2006/metadata/properties/metaAttributes" ct:_="" ma:_="" ma:contentTypeName="Document" ma:contentTypeID="0x0101008C3B3DA25413CC4BABEA74144452FCC1" ma:contentTypeVersion="11" ma:contentTypeDescription="Create a new document." ma:contentTypeScope="" ma:versionID="068a8c0b9f036b289442f4287b872b0a">
   <xsd:schema xmlns:xsd="http://www.w3.org/2001/XMLSchema" xmlns:xs="http://www.w3.org/2001/XMLSchema" xmlns:p="http://schemas.microsoft.com/office/2006/metadata/properties" xmlns:ns2="836958e8-e4a1-4e8a-b060-9cf82d8c62c9" targetNamespace="http://schemas.microsoft.com/office/2006/metadata/properties" ma:root="true" ma:fieldsID="f59fa429b744423ca7cb88c5e3fbea4a" ns2:_="">
     <xsd:import namespace="836958e8-e4a1-4e8a-b060-9cf82d8c62c9"/>
@@ -9438,25 +9371,33 @@
 </ct:contentTypeSchema>
 </file>
 
-<file path=customXml/item3.xml><?xml version="1.0" encoding="utf-8"?>
-<b:Sources xmlns:b="http://schemas.openxmlformats.org/officeDocument/2006/bibliography" xmlns="http://schemas.openxmlformats.org/officeDocument/2006/bibliography" SelectedStyle="\APASixthEditionOfficeOnline.xsl" StyleName="APA" Version="6"/>
-</file>
-
 <file path=customXml/item4.xml><?xml version="1.0" encoding="utf-8"?>
-<p:properties xmlns:p="http://schemas.microsoft.com/office/2006/metadata/properties" xmlns:xsi="http://www.w3.org/2001/XMLSchema-instance" xmlns:pc="http://schemas.microsoft.com/office/infopath/2007/PartnerControls">
-  <documentManagement/>
-</p:properties>
+<?mso-contentType ?>
+<FormTemplates xmlns="http://schemas.microsoft.com/sharepoint/v3/contenttype/forms">
+  <Display>DocumentLibraryForm</Display>
+  <Edit>DocumentLibraryForm</Edit>
+  <New>DocumentLibraryForm</New>
+</FormTemplates>
 </file>
 
 <file path=customXml/itemProps1.xml><?xml version="1.0" encoding="utf-8"?>
-<ds:datastoreItem xmlns:ds="http://schemas.openxmlformats.org/officeDocument/2006/customXml" ds:itemID="{A0FF29F8-FC1E-47F5-A76A-6232F52AF49A}">
+<ds:datastoreItem xmlns:ds="http://schemas.openxmlformats.org/officeDocument/2006/customXml" ds:itemID="{DC1D39A6-9C54-46CE-8000-0896D32CC0EF}">
   <ds:schemaRefs>
-    <ds:schemaRef ds:uri="http://schemas.microsoft.com/sharepoint/v3/contenttype/forms"/>
+    <ds:schemaRef ds:uri="http://schemas.microsoft.com/office/2006/metadata/properties"/>
+    <ds:schemaRef ds:uri="http://schemas.microsoft.com/office/infopath/2007/PartnerControls"/>
   </ds:schemaRefs>
 </ds:datastoreItem>
 </file>
 
 <file path=customXml/itemProps2.xml><?xml version="1.0" encoding="utf-8"?>
+<ds:datastoreItem xmlns:ds="http://schemas.openxmlformats.org/officeDocument/2006/customXml" ds:itemID="{D18627C3-745B-4407-87B8-7B0ACC65E92A}">
+  <ds:schemaRefs>
+    <ds:schemaRef ds:uri="http://schemas.openxmlformats.org/officeDocument/2006/bibliography"/>
+  </ds:schemaRefs>
+</ds:datastoreItem>
+</file>
+
+<file path=customXml/itemProps3.xml><?xml version="1.0" encoding="utf-8"?>
 <ds:datastoreItem xmlns:ds="http://schemas.openxmlformats.org/officeDocument/2006/customXml" ds:itemID="{72BF74A5-ECE1-4A85-BE03-E2AA364E23E5}">
   <ds:schemaRefs>
     <ds:schemaRef ds:uri="http://schemas.microsoft.com/office/2006/metadata/contentType"/>
@@ -9474,19 +9415,10 @@
 </ds:datastoreItem>
 </file>
 
-<file path=customXml/itemProps3.xml><?xml version="1.0" encoding="utf-8"?>
-<ds:datastoreItem xmlns:ds="http://schemas.openxmlformats.org/officeDocument/2006/customXml" ds:itemID="{D18627C3-745B-4407-87B8-7B0ACC65E92A}">
+<file path=customXml/itemProps4.xml><?xml version="1.0" encoding="utf-8"?>
+<ds:datastoreItem xmlns:ds="http://schemas.openxmlformats.org/officeDocument/2006/customXml" ds:itemID="{A0FF29F8-FC1E-47F5-A76A-6232F52AF49A}">
   <ds:schemaRefs>
-    <ds:schemaRef ds:uri="http://schemas.openxmlformats.org/officeDocument/2006/bibliography"/>
-  </ds:schemaRefs>
-</ds:datastoreItem>
-</file>
-
-<file path=customXml/itemProps4.xml><?xml version="1.0" encoding="utf-8"?>
-<ds:datastoreItem xmlns:ds="http://schemas.openxmlformats.org/officeDocument/2006/customXml" ds:itemID="{DC1D39A6-9C54-46CE-8000-0896D32CC0EF}">
-  <ds:schemaRefs>
-    <ds:schemaRef ds:uri="http://schemas.microsoft.com/office/2006/metadata/properties"/>
-    <ds:schemaRef ds:uri="http://schemas.microsoft.com/office/infopath/2007/PartnerControls"/>
+    <ds:schemaRef ds:uri="http://schemas.microsoft.com/sharepoint/v3/contenttype/forms"/>
   </ds:schemaRefs>
 </ds:datastoreItem>
 </file>
</xml_diff>